<commit_message>
3.Udgave af OC0703 hentIndtjeningsbidrag
Coauthor: Ingen
Reviewer: Ingen
</commit_message>
<xml_diff>
--- a/02 Requirements & Analysis/OC0703 hentIndtjeningsbidrag.docx
+++ b/02 Requirements & Analysis/OC0703 hentIndtjeningsbidrag.docx
@@ -114,7 +114,15 @@
     </w:p>
     <w:p>
       <w:r>
-        <w:t>En instans KKO af Kontante Kapacitets Omkostninger Eksistere</w:t>
+        <w:t>En instans mfb af Markedsføringsbidrag eksistere</w:t>
+      </w:r>
+    </w:p>
+    <w:p>
+      <w:r>
+        <w:t>En instans KKO af KontanteKapacitetsOmkostninger Eksister</w:t>
+      </w:r>
+      <w:r>
+        <w:t>e</w:t>
       </w:r>
       <w:bookmarkStart w:id="0" w:name="_GoBack"/>
       <w:bookmarkEnd w:id="0"/>

</xml_diff>

<commit_message>
4.Udgave af OC0703 hentIndtjeningsbidrag
Coauthor: Ingen
Reviewer: Ingen
</commit_message>
<xml_diff>
--- a/02 Requirements & Analysis/OC0703 hentIndtjeningsbidrag.docx
+++ b/02 Requirements & Analysis/OC0703 hentIndtjeningsbidrag.docx
@@ -124,8 +124,49 @@
       <w:r>
         <w:t>e</w:t>
       </w:r>
-      <w:bookmarkStart w:id="0" w:name="_GoBack"/>
+    </w:p>
+    <w:p>
+      <w:pPr>
+        <w:pStyle w:val="Heading1"/>
+        <w:spacing w:line="360" w:lineRule="auto"/>
+        <w:rPr>
+          <w:color w:val="000000" w:themeColor="text1"/>
+        </w:rPr>
+      </w:pPr>
+      <w:bookmarkStart w:id="0" w:name="_Hlk34726438"/>
+      <w:r>
+        <w:rPr>
+          <w:color w:val="000000" w:themeColor="text1"/>
+        </w:rPr>
+        <w:t>Postconditions:</w:t>
+      </w:r>
       <w:bookmarkEnd w:id="0"/>
+    </w:p>
+    <w:p>
+      <w:pPr>
+        <w:spacing w:line="360" w:lineRule="auto"/>
+      </w:pPr>
+      <w:r>
+        <w:t>En instans ib af Indtjeningsbidrag blev oprettet</w:t>
+      </w:r>
+    </w:p>
+    <w:p>
+      <w:pPr>
+        <w:spacing w:line="360" w:lineRule="auto"/>
+      </w:pPr>
+      <w:r>
+        <w:t>ib.beløb blev sat til KKO – mfb</w:t>
+      </w:r>
+    </w:p>
+    <w:p>
+      <w:pPr>
+        <w:spacing w:line="360" w:lineRule="auto"/>
+      </w:pPr>
+      <w:r>
+        <w:t>ib blev presenteret for h</w:t>
+      </w:r>
+      <w:bookmarkStart w:id="1" w:name="_GoBack"/>
+      <w:bookmarkEnd w:id="1"/>
     </w:p>
     <w:sectPr>
       <w:pgSz w:w="12240" w:h="15840"/>

</xml_diff>